<commit_message>
Added final lit review papers
</commit_message>
<xml_diff>
--- a/project/ethereum/MIE1512H-bibliography-Sanjif-Rajaratnam.docx
+++ b/project/ethereum/MIE1512H-bibliography-Sanjif-Rajaratnam.docx
@@ -1,6 +1,6 @@
 
 <file path=word/document.xml><?xml version="1.0" encoding="utf-8"?>
-<w:document xmlns:wpc="http://schemas.microsoft.com/office/word/2010/wordprocessingCanvas" xmlns:cx="http://schemas.microsoft.com/office/drawing/2014/chartex" xmlns:cx1="http://schemas.microsoft.com/office/drawing/2015/9/8/chartex" xmlns:cx2="http://schemas.microsoft.com/office/drawing/2015/10/21/chartex" xmlns:cx3="http://schemas.microsoft.com/office/drawing/2016/5/9/chartex" xmlns:cx4="http://schemas.microsoft.com/office/drawing/2016/5/10/chartex" xmlns:cx5="http://schemas.microsoft.com/office/drawing/2016/5/11/chartex" xmlns:mc="http://schemas.openxmlformats.org/markup-compatibility/2006" xmlns:o="urn:schemas-microsoft-com:office:office" xmlns:r="http://schemas.openxmlformats.org/officeDocument/2006/relationships" xmlns:m="http://schemas.openxmlformats.org/officeDocument/2006/math" xmlns:v="urn:schemas-microsoft-com:vml" xmlns:wp14="http://schemas.microsoft.com/office/word/2010/wordprocessingDrawing" xmlns:wp="http://schemas.openxmlformats.org/drawingml/2006/wordprocessingDrawing" xmlns:w10="urn:schemas-microsoft-com:office:word" xmlns:w="http://schemas.openxmlformats.org/wordprocessingml/2006/main" xmlns:w14="http://schemas.microsoft.com/office/word/2010/wordml" xmlns:w15="http://schemas.microsoft.com/office/word/2012/wordml" xmlns:w16se="http://schemas.microsoft.com/office/word/2015/wordml/symex" xmlns:wpg="http://schemas.microsoft.com/office/word/2010/wordprocessingGroup" xmlns:wpi="http://schemas.microsoft.com/office/word/2010/wordprocessingInk" xmlns:wne="http://schemas.microsoft.com/office/word/2006/wordml" xmlns:wps="http://schemas.microsoft.com/office/word/2010/wordprocessingShape" mc:Ignorable="w14 w15 w16se wp14">
+<w:document xmlns:wpc="http://schemas.microsoft.com/office/word/2010/wordprocessingCanvas" xmlns:cx="http://schemas.microsoft.com/office/drawing/2014/chartex" xmlns:cx1="http://schemas.microsoft.com/office/drawing/2015/9/8/chartex" xmlns:cx2="http://schemas.microsoft.com/office/drawing/2015/10/21/chartex" xmlns:cx3="http://schemas.microsoft.com/office/drawing/2016/5/9/chartex" xmlns:cx4="http://schemas.microsoft.com/office/drawing/2016/5/10/chartex" xmlns:cx5="http://schemas.microsoft.com/office/drawing/2016/5/11/chartex" xmlns:cx6="http://schemas.microsoft.com/office/drawing/2016/5/12/chartex" xmlns:cx7="http://schemas.microsoft.com/office/drawing/2016/5/13/chartex" xmlns:cx8="http://schemas.microsoft.com/office/drawing/2016/5/14/chartex" xmlns:mc="http://schemas.openxmlformats.org/markup-compatibility/2006" xmlns:o="urn:schemas-microsoft-com:office:office" xmlns:r="http://schemas.openxmlformats.org/officeDocument/2006/relationships" xmlns:m="http://schemas.openxmlformats.org/officeDocument/2006/math" xmlns:v="urn:schemas-microsoft-com:vml" xmlns:wp14="http://schemas.microsoft.com/office/word/2010/wordprocessingDrawing" xmlns:wp="http://schemas.openxmlformats.org/drawingml/2006/wordprocessingDrawing" xmlns:w10="urn:schemas-microsoft-com:office:word" xmlns:w="http://schemas.openxmlformats.org/wordprocessingml/2006/main" xmlns:w14="http://schemas.microsoft.com/office/word/2010/wordml" xmlns:w15="http://schemas.microsoft.com/office/word/2012/wordml" xmlns:w16se="http://schemas.microsoft.com/office/word/2015/wordml/symex" xmlns:wpg="http://schemas.microsoft.com/office/word/2010/wordprocessingGroup" xmlns:wpi="http://schemas.microsoft.com/office/word/2010/wordprocessingInk" xmlns:wne="http://schemas.microsoft.com/office/word/2006/wordml" xmlns:wps="http://schemas.microsoft.com/office/word/2010/wordprocessingShape" mc:Ignorable="w14 w15 w16se wp14">
   <w:body>
     <w:p>
       <w:pPr>
@@ -25,8 +25,13 @@
         <w:pStyle w:val="Title"/>
         <w:framePr w:wrap="notBeside"/>
       </w:pPr>
-      <w:r>
-        <w:t xml:space="preserve">Ethereum </w:t>
+      <w:proofErr w:type="spellStart"/>
+      <w:r>
+        <w:t>Ethereum</w:t>
+      </w:r>
+      <w:proofErr w:type="spellEnd"/>
+      <w:r>
+        <w:t xml:space="preserve"> </w:t>
       </w:r>
       <w:r>
         <w:t>Data Analysis</w:t>
@@ -69,19 +74,69 @@
         <w:rPr>
           <w:szCs w:val="24"/>
         </w:rPr>
-        <w:t xml:space="preserve">The purpose of this research project is to analyze the data from the Ethereum blockchain to find interesting connections. Ethereum, like Bitcoin, </w:t>
-      </w:r>
+        <w:t xml:space="preserve">The purpose of this research project is to analyze the data from the </w:t>
+      </w:r>
+      <w:proofErr w:type="spellStart"/>
       <w:r>
         <w:rPr>
           <w:szCs w:val="24"/>
         </w:rPr>
-        <w:t xml:space="preserve">has a blockchain-based distributing platform at its core. However, Ethereum builds on the Bitcoin technology by including “smart” contracts.  </w:t>
-      </w:r>
+        <w:t>Ethereum</w:t>
+      </w:r>
+      <w:proofErr w:type="spellEnd"/>
       <w:r>
         <w:rPr>
           <w:szCs w:val="24"/>
         </w:rPr>
-        <w:t xml:space="preserve">Ethereum uses a </w:t>
+        <w:t xml:space="preserve"> blockchain to find interesting connections. </w:t>
+      </w:r>
+      <w:proofErr w:type="spellStart"/>
+      <w:r>
+        <w:rPr>
+          <w:szCs w:val="24"/>
+        </w:rPr>
+        <w:t>Ethereum</w:t>
+      </w:r>
+      <w:proofErr w:type="spellEnd"/>
+      <w:r>
+        <w:rPr>
+          <w:szCs w:val="24"/>
+        </w:rPr>
+        <w:t xml:space="preserve">, like Bitcoin, </w:t>
+      </w:r>
+      <w:r>
+        <w:rPr>
+          <w:szCs w:val="24"/>
+        </w:rPr>
+        <w:t xml:space="preserve">has a blockchain-based distributing platform at its core. However, </w:t>
+      </w:r>
+      <w:proofErr w:type="spellStart"/>
+      <w:r>
+        <w:rPr>
+          <w:szCs w:val="24"/>
+        </w:rPr>
+        <w:t>Ethereum</w:t>
+      </w:r>
+      <w:proofErr w:type="spellEnd"/>
+      <w:r>
+        <w:rPr>
+          <w:szCs w:val="24"/>
+        </w:rPr>
+        <w:t xml:space="preserve"> builds on the Bitcoin technology by including “smart” contracts.  </w:t>
+      </w:r>
+      <w:proofErr w:type="spellStart"/>
+      <w:r>
+        <w:rPr>
+          <w:szCs w:val="24"/>
+        </w:rPr>
+        <w:t>Ethereum</w:t>
+      </w:r>
+      <w:proofErr w:type="spellEnd"/>
+      <w:r>
+        <w:rPr>
+          <w:szCs w:val="24"/>
+        </w:rPr>
+        <w:t xml:space="preserve"> uses a </w:t>
       </w:r>
       <w:r>
         <w:rPr>
@@ -136,7 +191,7 @@
     </w:p>
     <w:p>
       <w:pPr>
-        <w:pStyle w:val="Heading1"/>
+        <w:pStyle w:val="Text"/>
         <w:rPr>
           <w:szCs w:val="24"/>
         </w:rPr>
@@ -145,7 +200,21 @@
         <w:rPr>
           <w:szCs w:val="24"/>
         </w:rPr>
-        <w:t>PAPERS SEARCH METHODOLOGY</w:t>
+        <w:t xml:space="preserve">There are currently three potential research questions proposed based on research: (1) Analyzing the computation cost (“gas”) of contracts on the network, and the value of gas to the miner, (2) Analyzing the relationship between the network structure of </w:t>
+      </w:r>
+      <w:proofErr w:type="spellStart"/>
+      <w:r>
+        <w:rPr>
+          <w:szCs w:val="24"/>
+        </w:rPr>
+        <w:t>Ethereum</w:t>
+      </w:r>
+      <w:proofErr w:type="spellEnd"/>
+      <w:r>
+        <w:rPr>
+          <w:szCs w:val="24"/>
+        </w:rPr>
+        <w:t xml:space="preserve"> and market exchange rates, and (3) Determining types of users: e.g. miners, vendors, consumers, etc.</w:t>
       </w:r>
     </w:p>
     <w:p>
@@ -153,98 +222,13 @@
         <w:pStyle w:val="Text"/>
         <w:rPr>
           <w:szCs w:val="24"/>
-          <w:lang w:val="en-CA"/>
         </w:rPr>
       </w:pPr>
       <w:r>
-        <w:rPr>
-          <w:szCs w:val="24"/>
-          <w:lang w:val="en-CA"/>
-        </w:rPr>
-        <w:t>The first set of papers were found by searching the IEEE Xplore Database, AMINER, and the ACM Digital Library for a set of keywords related to Ethereum and Bitcoin data analysis. Ethereum is a fairly</w:t>
-      </w:r>
-      <w:r>
-        <w:rPr>
-          <w:szCs w:val="24"/>
-          <w:lang w:val="en-CA"/>
-        </w:rPr>
-        <w:t xml:space="preserve"> new (established in the summer of 2015) so it had very few papers associated with it. There were much more papers related to Bitcoins. The search was then broadened to include non-cryptocurrency related search terms center</w:t>
-      </w:r>
-      <w:r>
-        <w:rPr>
-          <w:szCs w:val="24"/>
-          <w:lang w:val="en-CA"/>
-        </w:rPr>
-        <w:t>ed around financial transactio</w:t>
-      </w:r>
-      <w:r>
-        <w:rPr>
-          <w:szCs w:val="24"/>
-          <w:lang w:val="en-CA"/>
-        </w:rPr>
-        <w:t xml:space="preserve">n analysis, time-series analysis, graph search, and </w:t>
-      </w:r>
-      <w:r>
-        <w:rPr>
-          <w:szCs w:val="24"/>
-          <w:lang w:val="en-CA"/>
-        </w:rPr>
-        <w:t>ledger analysis</w:t>
-      </w:r>
-      <w:r>
-        <w:rPr>
-          <w:szCs w:val="24"/>
-          <w:lang w:val="en-CA"/>
-        </w:rPr>
-        <w:t xml:space="preserve"> to get more papers.</w:t>
-      </w:r>
-    </w:p>
-    <w:p>
-      <w:pPr>
-        <w:pStyle w:val="Text"/>
-        <w:rPr>
-          <w:szCs w:val="24"/>
-          <w:lang w:val="en-CA"/>
-        </w:rPr>
-      </w:pPr>
-    </w:p>
-    <w:p>
-      <w:pPr>
-        <w:pStyle w:val="Text"/>
-        <w:rPr>
-          <w:szCs w:val="24"/>
-          <w:lang w:val="en-CA"/>
-        </w:rPr>
-      </w:pPr>
-      <w:r>
-        <w:rPr>
-          <w:szCs w:val="24"/>
-          <w:lang w:val="en-CA"/>
-        </w:rPr>
-        <w:t>Then the related works and references of the provided papers and papers found from the databases above were parsed to find more relevant papers.</w:t>
-      </w:r>
-    </w:p>
-    <w:p>
-      <w:pPr>
-        <w:pStyle w:val="Text"/>
-        <w:rPr>
-          <w:szCs w:val="24"/>
-          <w:lang w:val="en-CA"/>
-        </w:rPr>
-      </w:pPr>
-    </w:p>
-    <w:p>
-      <w:pPr>
-        <w:pStyle w:val="Heading1"/>
         <w:rPr>
           <w:szCs w:val="24"/>
         </w:rPr>
-      </w:pPr>
-      <w:r>
-        <w:rPr>
-          <w:szCs w:val="24"/>
-        </w:rPr>
-        <w:t>RELATIONSHIP TO PROJECT</w:t>
+        <w:t xml:space="preserve"> </w:t>
       </w:r>
     </w:p>
     <w:p>
@@ -256,19 +240,10 @@
         </w:rPr>
       </w:pPr>
       <w:r>
-        <w:t>The papers were then analyzed to see if they could be used with the provided dataset. Non-compatible papers were still acceptable if they provided a means of getting further data.</w:t>
-      </w:r>
-      <w:r>
-        <w:rPr>
-          <w:iCs/>
-        </w:rPr>
-        <w:t xml:space="preserve"> Next it was investigated to see if the </w:t>
-      </w:r>
-      <w:r>
-        <w:rPr>
-          <w:iCs/>
-        </w:rPr>
-        <w:t>analysis could potentially be applied to the provided dataset.</w:t>
+        <w:t>The papers were then analyzed to see if they could be used with the provided dataset. Non-compatible papers were still acceptable if they provided a means of getting further data</w:t>
+      </w:r>
+      <w:r>
+        <w:t>.</w:t>
       </w:r>
     </w:p>
     <w:p>
@@ -292,43 +267,7 @@
         <w:rPr>
           <w:iCs/>
         </w:rPr>
-        <w:t>From research</w:t>
-      </w:r>
-      <w:r>
-        <w:rPr>
-          <w:iCs/>
-        </w:rPr>
-        <w:t>,</w:t>
-      </w:r>
-      <w:r>
-        <w:rPr>
-          <w:iCs/>
-        </w:rPr>
-        <w:t xml:space="preserve"> it was found that papers generally feel into certain themes like de-anonymizing users, </w:t>
-      </w:r>
-      <w:r>
-        <w:rPr>
-          <w:iCs/>
-        </w:rPr>
-        <w:t xml:space="preserve">classifying </w:t>
-      </w:r>
-      <w:r>
-        <w:rPr>
-          <w:iCs/>
-        </w:rPr>
-        <w:t>clusters,</w:t>
-      </w:r>
-      <w:r>
-        <w:rPr>
-          <w:iCs/>
-        </w:rPr>
-        <w:t xml:space="preserve"> </w:t>
-      </w:r>
-      <w:r>
-        <w:rPr>
-          <w:iCs/>
-        </w:rPr>
-        <w:t>finding anomalies, or analysis.</w:t>
+        <w:t>The papers were then organized to answer the related research questions.</w:t>
       </w:r>
     </w:p>
     <w:p>
@@ -344,190 +283,99 @@
         <w:pStyle w:val="Heading2"/>
       </w:pPr>
       <w:r>
-        <w:t>Mining and Classifying Dataset</w:t>
+        <w:t>Analyzing Computation Cost of Contracts</w:t>
       </w:r>
     </w:p>
     <w:p>
       <w:pPr>
         <w:ind w:firstLine="202"/>
-        <w:jc w:val="both"/>
-      </w:pPr>
-      <w:r>
-        <w:t>Yen and Chen [1</w:t>
-      </w:r>
-      <w:r>
-        <w:t xml:space="preserve">] presents a strategy for mining association rules to discover </w:t>
-      </w:r>
-      <w:r>
-        <w:t>large</w:t>
-      </w:r>
-      <w:r>
-        <w:t xml:space="preserve"> sets that appear together in a sufficient number of transactions. </w:t>
-      </w:r>
-      <w:r>
-        <w:t>AlZoubi et al. [2</w:t>
-      </w:r>
-      <w:r>
-        <w:t>] present a graph-based technique to generate Boolean association rules for a large dataset in an efficient manner. Both these techniques could be used to mine and sort the large Ethereum dataset prior to applying analysis.</w:t>
+      </w:pPr>
+      <w:r>
+        <w:t xml:space="preserve">The research question presented is to analyze the value of gas to miners given the computation cost of a transaction. This is addressed in </w:t>
+      </w:r>
+      <w:proofErr w:type="spellStart"/>
+      <w:r>
+        <w:t>O’Dwyer</w:t>
+      </w:r>
+      <w:proofErr w:type="spellEnd"/>
+      <w:r>
+        <w:t xml:space="preserve"> and Malone [1]. </w:t>
+      </w:r>
+      <w:proofErr w:type="spellStart"/>
+      <w:r>
+        <w:t>O</w:t>
+      </w:r>
+      <w:r>
+        <w:t>’Dwyer</w:t>
+      </w:r>
+      <w:proofErr w:type="spellEnd"/>
+      <w:r>
+        <w:t xml:space="preserve"> and Malone </w:t>
+      </w:r>
+      <w:r>
+        <w:t>[1</w:t>
+      </w:r>
+      <w:r>
+        <w:t xml:space="preserve">] set out to determine if it is worth mining Bitcoins by analyzing the energy consumption associated with Bitcoin mining. They start by describing the bitcoin mining process, and the different levels of difficulties and rewards. They compare the energy usage to the exchange rate and find the energy consumption of the Bitcoin mining network. This analysis can be transferred to </w:t>
+      </w:r>
+      <w:proofErr w:type="spellStart"/>
+      <w:r>
+        <w:t>Ethereum</w:t>
+      </w:r>
+      <w:proofErr w:type="spellEnd"/>
+      <w:r>
+        <w:t xml:space="preserve"> quite easily because of </w:t>
+      </w:r>
+      <w:proofErr w:type="spellStart"/>
+      <w:r>
+        <w:t>Ethereum’s</w:t>
+      </w:r>
+      <w:proofErr w:type="spellEnd"/>
+      <w:r>
+        <w:t xml:space="preserve"> concept of gas which represents computat</w:t>
+      </w:r>
+      <w:r>
+        <w:t xml:space="preserve">ional cost for running scripts. This type of analysis may require the historical exchange rate of </w:t>
+      </w:r>
+      <w:proofErr w:type="spellStart"/>
+      <w:r>
+        <w:t>Ethereum</w:t>
+      </w:r>
+      <w:proofErr w:type="spellEnd"/>
+      <w:r>
+        <w:t xml:space="preserve"> to be fully completed.</w:t>
       </w:r>
     </w:p>
     <w:p>
       <w:pPr>
-        <w:ind w:firstLine="202"/>
         <w:jc w:val="both"/>
       </w:pPr>
     </w:p>
     <w:p>
       <w:pPr>
         <w:pStyle w:val="Heading2"/>
-        <w:jc w:val="both"/>
-      </w:pPr>
-      <w:r>
-        <w:t>PCA Analysis</w:t>
+      </w:pPr>
+      <w:r>
+        <w:t>Analyzing the Relationship Between the Network Structure and Exchange Rate</w:t>
       </w:r>
     </w:p>
     <w:p>
       <w:pPr>
-        <w:jc w:val="both"/>
-      </w:pPr>
-      <w:r>
-        <w:t xml:space="preserve">Kondor et al. </w:t>
-      </w:r>
-      <w:r>
-        <w:t>[3</w:t>
-      </w:r>
-      <w:r>
-        <w:t xml:space="preserve">] </w:t>
-      </w:r>
-      <w:r>
-        <w:t xml:space="preserve">set out to understand the time series of prices of goods and assets by modeling the underlying system of interacting agents. They do this by analyzing Bitcoin’s complete list of transactions. They use Principal Component Analysis at different time instances of the block chain to show that structural changes in the network is usually accompanied by changes in the </w:t>
-      </w:r>
-      <w:r>
-        <w:t xml:space="preserve">Bitcoin exchange rate. They show how they get and clean their data and how they detected structural changes. Then they showed the result and </w:t>
-      </w:r>
-      <w:r>
-        <w:t>their analysis</w:t>
-      </w:r>
-      <w:r>
-        <w:t xml:space="preserve">. This same analysis can easily be transferred to Ethereum’s ether </w:t>
-      </w:r>
-      <w:r>
-        <w:lastRenderedPageBreak/>
-        <w:t>as it is also a currency with a public ledger of transactions over time.</w:t>
-      </w:r>
-    </w:p>
-    <w:p>
-      <w:pPr>
-        <w:jc w:val="both"/>
-      </w:pPr>
-    </w:p>
-    <w:p>
-      <w:pPr>
-        <w:pStyle w:val="Heading2"/>
-      </w:pPr>
-      <w:r>
-        <w:t>Energy Analysis</w:t>
-      </w:r>
-    </w:p>
-    <w:p>
-      <w:pPr>
-        <w:jc w:val="both"/>
-      </w:pPr>
-      <w:r>
-        <w:t xml:space="preserve">O’Dwyer and Malone </w:t>
-      </w:r>
-      <w:r>
-        <w:t>[4</w:t>
-      </w:r>
-      <w:r>
-        <w:t xml:space="preserve">] </w:t>
-      </w:r>
-      <w:r>
-        <w:t>set out to determine if it is worth mining Bitcoins by analyzing the energy consumption associated with Bitcoin mining. They start by describing the bitcoin mining process, and the different levels of difficulties and rewards</w:t>
-      </w:r>
-      <w:r>
-        <w:t>. They compare the energy usage to the exchange rate and find the energy consumption of the Bitcoin mining network. This analysis can be transferred to Ethereum quite easily because of Ethereum’s concept of gas which represents computational cost for running scripts. This could be extended to find the gas cost that provided the highest return on computational investment.</w:t>
-      </w:r>
-    </w:p>
-    <w:p>
-      <w:pPr>
-        <w:jc w:val="both"/>
-      </w:pPr>
-    </w:p>
-    <w:p>
-      <w:pPr>
-        <w:pStyle w:val="Heading2"/>
-      </w:pPr>
-      <w:r>
-        <w:t>Graph Analysis</w:t>
-      </w:r>
-    </w:p>
-    <w:p>
-      <w:pPr>
-        <w:jc w:val="both"/>
-      </w:pPr>
-      <w:r>
-        <w:t xml:space="preserve">Fleder et al [5] </w:t>
-      </w:r>
-      <w:r>
-        <w:t>aim</w:t>
-      </w:r>
-      <w:r>
-        <w:t>ed</w:t>
-      </w:r>
-      <w:r>
-        <w:t xml:space="preserve"> to annotate </w:t>
-      </w:r>
-      <w:r>
-        <w:t>the Bitcoin public ledger by linking people’s public keys to the graph, either definitively or statistically. Then they run the annotated graph through their own graph analysis framework. This paper clearly defines how they how they got their data</w:t>
-      </w:r>
-      <w:r>
-        <w:t>, including how they parsed their blockchain,</w:t>
-      </w:r>
-      <w:r>
-        <w:t xml:space="preserve"> prior to doing graph analysis. They got their information by web-scraping forums and the Bitcoin ledgers. They also investigated the specific case of single intermediary nodes related to the original Silk Road nodes. This analysis can easily be extended to the Ethereum database because it is of the same structure as bitcoins. The accounts related to The DAO attack can also be potentially investigated.</w:t>
-      </w:r>
-    </w:p>
-    <w:p>
-      <w:pPr>
-        <w:jc w:val="both"/>
-      </w:pPr>
-    </w:p>
-    <w:p>
-      <w:pPr>
-        <w:pStyle w:val="Heading2"/>
-      </w:pPr>
-      <w:r>
-        <w:t>Statistical Analysis</w:t>
-      </w:r>
-    </w:p>
-    <w:p>
-      <w:pPr>
-        <w:jc w:val="both"/>
-      </w:pPr>
-      <w:r>
-        <w:t>Chung and Svetinovic [6] aim</w:t>
-      </w:r>
-      <w:r>
-        <w:t>ed</w:t>
-      </w:r>
-      <w:r>
-        <w:t xml:space="preserve"> to analyze the Namecoin network in 7 six month intervals. Namecoin is an altcoin based on Bitcoin. The paper aims to find out if the Namecoin network follows the Densification Law over time, and if there is a difference between the network pattern of Namecoin and Bitcoin over time. They grabbed a </w:t>
-      </w:r>
-      <w:r>
-        <w:t xml:space="preserve">Namecoin </w:t>
-      </w:r>
-      <w:r>
-        <w:t xml:space="preserve">data dump and analyzed it via R. Then they compared </w:t>
-      </w:r>
-      <w:r>
-        <w:t>Namecoin</w:t>
-      </w:r>
-      <w:r>
-        <w:t xml:space="preserve"> data to Bitcoin data. </w:t>
-      </w:r>
-      <w:r>
-        <w:t>This analysis can be extended to Ethereum and then the results can be compared against both Namecoin and Bitcoin.</w:t>
+        <w:ind w:firstLine="202"/>
+      </w:pPr>
+      <w:r>
+        <w:t xml:space="preserve">The research question presented here is to analyze the relationship between </w:t>
+      </w:r>
+      <w:proofErr w:type="spellStart"/>
+      <w:r>
+        <w:t>Ethereum’s</w:t>
+      </w:r>
+      <w:proofErr w:type="spellEnd"/>
+      <w:r>
+        <w:t xml:space="preserve"> network structure and its exchange rate. Kondor et al. [2] do this same analysis with Bitcoins. </w:t>
+      </w:r>
+      <w:r>
+        <w:t xml:space="preserve">Kondor et al. [3] set out to understand the time series of prices of goods and assets by modeling the underlying system of interacting agents. They do this by analyzing Bitcoin’s complete list of transactions. They use Principal Component Analysis at different time instances of the block chain to show that structural changes in the network is usually accompanied by changes in the Bitcoin exchange rate. They show how they get and clean their data and how they detected structural changes. Then they showed the result and their analysis. </w:t>
       </w:r>
     </w:p>
     <w:p/>
@@ -536,49 +384,144 @@
         <w:pStyle w:val="Heading2"/>
       </w:pPr>
       <w:r>
-        <w:t>Machine Learning</w:t>
+        <w:t>Determining Types of Users</w:t>
       </w:r>
     </w:p>
     <w:p>
       <w:pPr>
-        <w:jc w:val="both"/>
-      </w:pPr>
-      <w:r>
-        <w:t xml:space="preserve">Monamo et al. [7] aim to detect anomalies within the </w:t>
-      </w:r>
-      <w:bookmarkStart w:id="0" w:name="_GoBack"/>
-      <w:r>
-        <w:t xml:space="preserve">Bitcoin network since anomaly detection is equivalent to fraud detection. This paper uses a trimmed K-means based unsupervised learning that is capable of </w:t>
-      </w:r>
-      <w:r>
-        <w:t>simultaneously</w:t>
-      </w:r>
-      <w:r>
-        <w:t xml:space="preserve"> clustering and </w:t>
-      </w:r>
-      <w:bookmarkEnd w:id="0"/>
-      <w:r>
-        <w:t>doing fraud detection in multivariate steps. Their analysis assumed users as nodes, and transactions as edges.</w:t>
-      </w:r>
-      <w:r>
-        <w:t xml:space="preserve"> They also aimed to do some feature extraction by building a feature set that contained 14 features that were fell under one of the following categories: Currency, Network, or Average </w:t>
-      </w:r>
-      <w:r>
-        <w:t>Neighborhood</w:t>
-      </w:r>
-      <w:r>
-        <w:t xml:space="preserve"> of the user. They replaced missing values with 0, and uses a trimmed K-means clustering approach.</w:t>
-      </w:r>
-      <w:r>
-        <w:t xml:space="preserve"> </w:t>
-      </w:r>
-      <w:r>
-        <w:t>Then finally they analyzed the results. They were however unable to evaluate algorithmic performance since they lacked labelled data. This same analysis can be done on the Ethereum dataset and TheDAO attack data can be used as labeled data for validation.</w:t>
+        <w:ind w:firstLine="202"/>
+      </w:pPr>
+      <w:r>
+        <w:t xml:space="preserve">The research question presented here is finding types of </w:t>
+      </w:r>
+      <w:proofErr w:type="spellStart"/>
+      <w:r>
+        <w:t>Ethereum</w:t>
+      </w:r>
+      <w:proofErr w:type="spellEnd"/>
+      <w:r>
+        <w:t xml:space="preserve"> users from their transactional histories. This would involve finding </w:t>
+      </w:r>
+      <w:proofErr w:type="spellStart"/>
+      <w:r>
+        <w:t>itemsets</w:t>
+      </w:r>
+      <w:proofErr w:type="spellEnd"/>
+      <w:r>
+        <w:t xml:space="preserve"> of </w:t>
+      </w:r>
+      <w:r>
+        <w:lastRenderedPageBreak/>
+        <w:t xml:space="preserve">users through from and to account ids in transactions. This would also involve clustering users into different sets depending on the </w:t>
+      </w:r>
+      <w:proofErr w:type="spellStart"/>
+      <w:r>
+        <w:t>itemsets</w:t>
+      </w:r>
+      <w:proofErr w:type="spellEnd"/>
+      <w:r>
+        <w:t xml:space="preserve"> found. This is addressed in quite a few papers in the papers but these papers are presented as being the most relevant.</w:t>
       </w:r>
     </w:p>
     <w:p/>
     <w:p>
       <w:pPr>
+        <w:pStyle w:val="Heading3"/>
+      </w:pPr>
+      <w:r>
+        <w:t>Clustering</w:t>
+      </w:r>
+    </w:p>
+    <w:p>
+      <w:pPr>
+        <w:ind w:firstLine="202"/>
+      </w:pPr>
+      <w:r>
+        <w:t>Yang et al. [3] set out to attack the problem of categorical data clustering with transactional data with their CLOPE algorithm. Their goal was to efficiently group together similar transactions. They provide pseudo-code and show implementation of their clustering algorithm. They also then test their algorithm on various datasets to prove its effectiveness.</w:t>
+      </w:r>
+    </w:p>
+    <w:p/>
+    <w:p>
+      <w:pPr>
+        <w:pStyle w:val="Heading3"/>
+      </w:pPr>
+      <w:r>
+        <w:t xml:space="preserve">Finding </w:t>
+      </w:r>
+      <w:proofErr w:type="spellStart"/>
+      <w:r>
+        <w:t>Itemsets</w:t>
+      </w:r>
+      <w:proofErr w:type="spellEnd"/>
+    </w:p>
+    <w:p>
+      <w:pPr>
+        <w:ind w:firstLine="202"/>
+      </w:pPr>
+      <w:r>
+        <w:t xml:space="preserve">Burdick et al. [4] set out to mine maximal frequent </w:t>
+      </w:r>
+      <w:proofErr w:type="spellStart"/>
+      <w:r>
+        <w:t>itemsets</w:t>
+      </w:r>
+      <w:proofErr w:type="spellEnd"/>
+      <w:r>
+        <w:t xml:space="preserve"> from a transactional database with their MAFIA algorithm. They assume that the entire database will fit into main memory. They discuss related algorithms and how there is better. Their algorithm uses a depth-first tree method to traverse the database. They provide pseudo-code and different method for pruning the tree. </w:t>
+      </w:r>
+      <w:r>
+        <w:t>They also show experimental results with real database and compared their results with other existing algorithms.</w:t>
+      </w:r>
+    </w:p>
+    <w:p>
+      <w:r>
+        <w:tab/>
+      </w:r>
+    </w:p>
+    <w:p>
+      <w:pPr>
+        <w:ind w:firstLine="202"/>
+      </w:pPr>
+      <w:r>
+        <w:t xml:space="preserve">Han et al. [5] present a frequent pattern tree (FP-tree) structure and FP-tree based mining method. They specify how their tree is designed and constructed. They provide the algorithm and the observations required to construct their FP-tree. Then they specify how one can mine frequent patterns with their tree. Finally, they analyze the performance of their method. </w:t>
+      </w:r>
+    </w:p>
+    <w:p/>
+    <w:p>
+      <w:pPr>
+        <w:ind w:firstLine="202"/>
+        <w:jc w:val="both"/>
+      </w:pPr>
+      <w:r>
+        <w:t>Finally, Yen and Chen [6</w:t>
+      </w:r>
+      <w:r>
+        <w:t>] presents a strategy for mining association rules to discover large sets that appear together in a suf</w:t>
+      </w:r>
+      <w:r>
+        <w:t>ficient number of transactions.</w:t>
+      </w:r>
+    </w:p>
+    <w:p>
+      <w:pPr>
+        <w:ind w:firstLine="202"/>
+        <w:jc w:val="both"/>
+      </w:pPr>
+    </w:p>
+    <w:p>
+      <w:pPr>
+        <w:ind w:firstLine="202"/>
+        <w:jc w:val="both"/>
+      </w:pPr>
+    </w:p>
+    <w:p>
+      <w:pPr>
+        <w:ind w:firstLine="202"/>
+        <w:jc w:val="both"/>
+      </w:pPr>
+    </w:p>
+    <w:p>
+      <w:pPr>
         <w:pStyle w:val="Heading1"/>
         <w:jc w:val="both"/>
       </w:pPr>
@@ -587,164 +530,191 @@
       </w:r>
     </w:p>
     <w:p>
+      <w:r>
+        <w:t>[1]</w:t>
+      </w:r>
+      <w:r>
+        <w:t xml:space="preserve"> </w:t>
+      </w:r>
+      <w:proofErr w:type="spellStart"/>
+      <w:r>
+        <w:t>O'dwyer</w:t>
+      </w:r>
+      <w:proofErr w:type="spellEnd"/>
+      <w:r>
+        <w:t xml:space="preserve">, </w:t>
+      </w:r>
+      <w:proofErr w:type="spellStart"/>
+      <w:r>
+        <w:t>K.j</w:t>
+      </w:r>
+      <w:proofErr w:type="spellEnd"/>
+      <w:r>
+        <w:t>., and D. Malone. “Bitcoin Mining and Its Energy Footprint.” 25th IET Irish Signals &amp; Systems Conference 2014 and 2014 China-Ireland International Conference on Information and Communities Technologies (ISSC 2014/CIICT 2014), 2014, doi:10.1049/cp.2014.0699.</w:t>
+      </w:r>
+    </w:p>
+    <w:p/>
+    <w:p>
+      <w:r>
+        <w:t xml:space="preserve">[2] </w:t>
+      </w:r>
+      <w:r>
+        <w:t>Kondor, Daniel, et al. “Inferring the Interplay between Network Structure and Market Effects in Bitcoin.” New Journal of Physics, vol. 16, no. 12, Feb. 2014, p. 125003., doi:10.1088/1367-2630/16/12/125003</w:t>
+      </w:r>
+    </w:p>
+    <w:p/>
+    <w:p>
+      <w:r>
+        <w:t>[3]</w:t>
+      </w:r>
+      <w:r>
+        <w:t xml:space="preserve"> Yang, </w:t>
+      </w:r>
+      <w:proofErr w:type="spellStart"/>
+      <w:r>
+        <w:t>Yiling</w:t>
+      </w:r>
+      <w:proofErr w:type="spellEnd"/>
+      <w:r>
+        <w:t xml:space="preserve">, </w:t>
+      </w:r>
+      <w:proofErr w:type="spellStart"/>
+      <w:r>
+        <w:t>Xudong</w:t>
+      </w:r>
+      <w:proofErr w:type="spellEnd"/>
+      <w:r>
+        <w:t xml:space="preserve"> Guan, and </w:t>
+      </w:r>
+      <w:proofErr w:type="spellStart"/>
+      <w:r>
+        <w:t>Jinyuan</w:t>
+      </w:r>
+      <w:proofErr w:type="spellEnd"/>
+      <w:r>
+        <w:t xml:space="preserve"> You. "</w:t>
+      </w:r>
+      <w:proofErr w:type="spellStart"/>
+      <w:r>
+        <w:t>Clope</w:t>
+      </w:r>
+      <w:proofErr w:type="spellEnd"/>
+      <w:r>
+        <w:t xml:space="preserve">: A Fast and Effective Clustering Algorithm for Transactional Data." Proceedings of the Eighth ACM SIGKDD International Conference on Knowledge Discovery and Data Mining - KDD '02 (2002): n. </w:t>
+      </w:r>
+      <w:proofErr w:type="spellStart"/>
+      <w:r>
+        <w:t>pag</w:t>
+      </w:r>
+      <w:proofErr w:type="spellEnd"/>
+      <w:r>
+        <w:t>. Web.</w:t>
+      </w:r>
+    </w:p>
+    <w:p/>
+    <w:p>
+      <w:r>
+        <w:t xml:space="preserve">[4] </w:t>
+      </w:r>
+      <w:r>
+        <w:t xml:space="preserve">Burdick, D., M. </w:t>
+      </w:r>
+      <w:proofErr w:type="spellStart"/>
+      <w:r>
+        <w:t>Calimlim</w:t>
+      </w:r>
+      <w:proofErr w:type="spellEnd"/>
+      <w:r>
+        <w:t xml:space="preserve">, and J. </w:t>
+      </w:r>
+      <w:proofErr w:type="spellStart"/>
+      <w:r>
+        <w:t>Gehrke</w:t>
+      </w:r>
+      <w:proofErr w:type="spellEnd"/>
+      <w:r>
+        <w:t xml:space="preserve">. "MAFIA: A Maximal Frequent </w:t>
+      </w:r>
+      <w:proofErr w:type="spellStart"/>
+      <w:r>
+        <w:t>Itemset</w:t>
+      </w:r>
+      <w:proofErr w:type="spellEnd"/>
+      <w:r>
+        <w:t xml:space="preserve"> Algorithm for Transactional Databases." Proceedings 17th International Conference on Data Engineering (</w:t>
+      </w:r>
+      <w:proofErr w:type="spellStart"/>
+      <w:r>
+        <w:t>n.d.</w:t>
+      </w:r>
+      <w:proofErr w:type="spellEnd"/>
+      <w:r>
+        <w:t xml:space="preserve">): n. </w:t>
+      </w:r>
+      <w:proofErr w:type="spellStart"/>
+      <w:r>
+        <w:t>pag</w:t>
+      </w:r>
+      <w:proofErr w:type="spellEnd"/>
+      <w:r>
+        <w:t>. Web.</w:t>
+      </w:r>
+    </w:p>
+    <w:p/>
+    <w:p>
+      <w:r>
+        <w:t xml:space="preserve">[5] </w:t>
+      </w:r>
+      <w:r>
+        <w:t xml:space="preserve">Han, Jiawei, Jian Pei, and </w:t>
+      </w:r>
+      <w:proofErr w:type="spellStart"/>
+      <w:r>
+        <w:t>Yiwen</w:t>
+      </w:r>
+      <w:proofErr w:type="spellEnd"/>
+      <w:r>
+        <w:t xml:space="preserve"> Yin. "Mining Frequent Patterns without Candidate Generation." Proceedings of the 2000 ACM SIGMOD International Conference on Management of Data - SIGMOD '00 (2000): n. </w:t>
+      </w:r>
+      <w:proofErr w:type="spellStart"/>
+      <w:r>
+        <w:t>pag</w:t>
+      </w:r>
+      <w:proofErr w:type="spellEnd"/>
+      <w:r>
+        <w:t>. Web.</w:t>
+      </w:r>
+      <w:bookmarkStart w:id="0" w:name="_GoBack"/>
+      <w:bookmarkEnd w:id="0"/>
+    </w:p>
+    <w:p/>
+    <w:p>
       <w:pPr>
         <w:jc w:val="both"/>
       </w:pPr>
       <w:r>
-        <w:t>[1</w:t>
-      </w:r>
-      <w:r>
-        <w:t>]</w:t>
-      </w:r>
-      <w:r>
-        <w:t xml:space="preserve"> </w:t>
-      </w:r>
-      <w:r>
-        <w:t>Alzoubi, Wael Ahmad, et al. “An Efficient Mining of Transactional Data Using Graph-Based Technique.” 2011 3rd Conference on Data Mining and Optimization (DMO), 2011, doi:10.1109/dmo.2011.5976508.</w:t>
+        <w:t>[</w:t>
+      </w:r>
+      <w:r>
+        <w:t>6</w:t>
+      </w:r>
+      <w:r>
+        <w:t xml:space="preserve">] </w:t>
+      </w:r>
+      <w:r>
+        <w:t xml:space="preserve">Yen, Show-Jane, and </w:t>
+      </w:r>
+      <w:proofErr w:type="spellStart"/>
+      <w:r>
+        <w:t>A.l.p</w:t>
+      </w:r>
+      <w:proofErr w:type="spellEnd"/>
+      <w:r>
+        <w:t>. Chen. “A Graph-Based Approach for Discovering Various Types of Association Rules.” IEEE Transactions on Knowledge and Data Engineering, vol. 13, no. 5, 2001, pp. 839–845., doi:10.1109/69.956106.</w:t>
       </w:r>
     </w:p>
-    <w:p>
-      <w:pPr>
-        <w:jc w:val="both"/>
-      </w:pPr>
-    </w:p>
-    <w:p>
-      <w:pPr>
-        <w:jc w:val="both"/>
-      </w:pPr>
-      <w:r>
-        <w:t>[2</w:t>
-      </w:r>
-      <w:r>
-        <w:t xml:space="preserve">] </w:t>
-      </w:r>
-      <w:r>
-        <w:t>Yen, Show-Jane, and A.l.p. Chen. “A Graph-Based Approach for Discovering Various Types of Association Rules.” IEEE Transactions on Knowledge and Data Engineering, vol. 13, no. 5, 2001, pp. 839–845., doi:10.1109/69.956106.</w:t>
-      </w:r>
-    </w:p>
-    <w:p>
-      <w:pPr>
-        <w:jc w:val="both"/>
-      </w:pPr>
-    </w:p>
-    <w:p>
-      <w:pPr>
-        <w:jc w:val="both"/>
-      </w:pPr>
-      <w:r>
-        <w:t>[</w:t>
-      </w:r>
-      <w:r>
-        <w:t xml:space="preserve">3] </w:t>
-      </w:r>
-      <w:r>
-        <w:t>Kondor, Daniel, et al. “Inferring the Interplay between Network Structure and Market Effects in Bitcoin.” New Journal of Physics, vol. 16, no. 12, Feb. 2014, p. 125003., doi:10.1088/1367-2630/16/12/125003.</w:t>
-      </w:r>
-    </w:p>
-    <w:p>
-      <w:pPr>
-        <w:jc w:val="both"/>
-      </w:pPr>
-    </w:p>
-    <w:p>
-      <w:pPr>
-        <w:jc w:val="both"/>
-      </w:pPr>
-      <w:r>
-        <w:t xml:space="preserve">[4] </w:t>
-      </w:r>
-      <w:r>
-        <w:t>O'dwyer, K.j., and D. Malone. “Bitcoin Mining and Its Energy Footprint.” 25th IET Irish Signals &amp; Systems Conference 2014 and 2014 China-Ireland International Conference on Information and Communities Technologies (ISSC 2014/CIICT 2014), 2014, doi:10.1049/cp.2014.0699.</w:t>
-      </w:r>
-    </w:p>
-    <w:p>
-      <w:pPr>
-        <w:jc w:val="both"/>
-      </w:pPr>
-    </w:p>
-    <w:p>
-      <w:pPr>
-        <w:jc w:val="both"/>
-      </w:pPr>
-      <w:r>
-        <w:lastRenderedPageBreak/>
-        <w:t xml:space="preserve">[5] </w:t>
-      </w:r>
-      <w:r>
-        <w:t>Fleder, Michael, et al. “Bitcoin T</w:t>
-      </w:r>
-      <w:r>
-        <w:t>ransaction Graph Analysis.” Computing Research Repository</w:t>
-      </w:r>
-      <w:r>
-        <w:t>, 2015. Abs/1502.01657, arxiv.org/abs/1502.01657.</w:t>
-      </w:r>
-    </w:p>
-    <w:p>
-      <w:pPr>
-        <w:jc w:val="both"/>
-      </w:pPr>
-    </w:p>
-    <w:p>
-      <w:pPr>
-        <w:jc w:val="both"/>
-      </w:pPr>
-      <w:r>
-        <w:t xml:space="preserve">[6] </w:t>
-      </w:r>
-      <w:r>
-        <w:t xml:space="preserve">Chang, Tao-Hung, and Davor Svetinovic. “Data Analysis of Digital Currency Networks: Namecoin Case Study.” 2016 21st International Conference on Engineering of Complex Computer Systems (ICECCS), 2016, doi:10.1109/iceccs.2016.023. </w:t>
-      </w:r>
-      <w:r>
-        <w:t>Data Analysis of Digital Currency Networks: Namecoin Case Study</w:t>
-      </w:r>
-    </w:p>
-    <w:p>
-      <w:pPr>
-        <w:jc w:val="both"/>
-      </w:pPr>
-    </w:p>
-    <w:p>
-      <w:pPr>
-        <w:jc w:val="both"/>
-      </w:pPr>
-      <w:r>
-        <w:t xml:space="preserve">[7] </w:t>
-      </w:r>
-      <w:r>
-        <w:t>Monamo, Patrick, et al. “Unsupervised Learning for Robust Bitcoin Fraud Detection.”</w:t>
-      </w:r>
-      <w:r>
-        <w:rPr>
-          <w:i/>
-          <w:iCs/>
-        </w:rPr>
-        <w:t>2016 Information Security for South Africa (ISSA)</w:t>
-      </w:r>
-      <w:r>
-        <w:t>, 2016, doi:10.1109/issa.2016.7802939.</w:t>
-      </w:r>
-    </w:p>
-    <w:p>
-      <w:pPr>
-        <w:jc w:val="both"/>
-      </w:pPr>
-    </w:p>
-    <w:p>
-      <w:pPr>
-        <w:jc w:val="both"/>
-      </w:pPr>
-    </w:p>
-    <w:p>
-      <w:pPr>
-        <w:jc w:val="both"/>
-      </w:pPr>
-    </w:p>
-    <w:p>
-      <w:pPr>
-        <w:jc w:val="both"/>
-      </w:pPr>
-    </w:p>
+    <w:p/>
+    <w:p/>
     <w:p>
       <w:pPr>
         <w:ind w:firstLine="202"/>
@@ -763,7 +733,7 @@
 </file>
 
 <file path=word/endnotes.xml><?xml version="1.0" encoding="utf-8"?>
-<w:endnotes xmlns:wpc="http://schemas.microsoft.com/office/word/2010/wordprocessingCanvas" xmlns:cx="http://schemas.microsoft.com/office/drawing/2014/chartex" xmlns:cx1="http://schemas.microsoft.com/office/drawing/2015/9/8/chartex" xmlns:cx2="http://schemas.microsoft.com/office/drawing/2015/10/21/chartex" xmlns:cx3="http://schemas.microsoft.com/office/drawing/2016/5/9/chartex" xmlns:cx4="http://schemas.microsoft.com/office/drawing/2016/5/10/chartex" xmlns:cx5="http://schemas.microsoft.com/office/drawing/2016/5/11/chartex" xmlns:mc="http://schemas.openxmlformats.org/markup-compatibility/2006" xmlns:o="urn:schemas-microsoft-com:office:office" xmlns:r="http://schemas.openxmlformats.org/officeDocument/2006/relationships" xmlns:m="http://schemas.openxmlformats.org/officeDocument/2006/math" xmlns:v="urn:schemas-microsoft-com:vml" xmlns:wp14="http://schemas.microsoft.com/office/word/2010/wordprocessingDrawing" xmlns:wp="http://schemas.openxmlformats.org/drawingml/2006/wordprocessingDrawing" xmlns:w10="urn:schemas-microsoft-com:office:word" xmlns:w="http://schemas.openxmlformats.org/wordprocessingml/2006/main" xmlns:w14="http://schemas.microsoft.com/office/word/2010/wordml" xmlns:w15="http://schemas.microsoft.com/office/word/2012/wordml" xmlns:w16se="http://schemas.microsoft.com/office/word/2015/wordml/symex" xmlns:wpg="http://schemas.microsoft.com/office/word/2010/wordprocessingGroup" xmlns:wpi="http://schemas.microsoft.com/office/word/2010/wordprocessingInk" xmlns:wne="http://schemas.microsoft.com/office/word/2006/wordml" xmlns:wps="http://schemas.microsoft.com/office/word/2010/wordprocessingShape" mc:Ignorable="w14 w15 w16se wp14">
+<w:endnotes xmlns:wpc="http://schemas.microsoft.com/office/word/2010/wordprocessingCanvas" xmlns:cx="http://schemas.microsoft.com/office/drawing/2014/chartex" xmlns:cx1="http://schemas.microsoft.com/office/drawing/2015/9/8/chartex" xmlns:cx2="http://schemas.microsoft.com/office/drawing/2015/10/21/chartex" xmlns:cx3="http://schemas.microsoft.com/office/drawing/2016/5/9/chartex" xmlns:cx4="http://schemas.microsoft.com/office/drawing/2016/5/10/chartex" xmlns:cx5="http://schemas.microsoft.com/office/drawing/2016/5/11/chartex" xmlns:cx6="http://schemas.microsoft.com/office/drawing/2016/5/12/chartex" xmlns:cx7="http://schemas.microsoft.com/office/drawing/2016/5/13/chartex" xmlns:cx8="http://schemas.microsoft.com/office/drawing/2016/5/14/chartex" xmlns:mc="http://schemas.openxmlformats.org/markup-compatibility/2006" xmlns:o="urn:schemas-microsoft-com:office:office" xmlns:r="http://schemas.openxmlformats.org/officeDocument/2006/relationships" xmlns:m="http://schemas.openxmlformats.org/officeDocument/2006/math" xmlns:v="urn:schemas-microsoft-com:vml" xmlns:wp14="http://schemas.microsoft.com/office/word/2010/wordprocessingDrawing" xmlns:wp="http://schemas.openxmlformats.org/drawingml/2006/wordprocessingDrawing" xmlns:w10="urn:schemas-microsoft-com:office:word" xmlns:w="http://schemas.openxmlformats.org/wordprocessingml/2006/main" xmlns:w14="http://schemas.microsoft.com/office/word/2010/wordml" xmlns:w15="http://schemas.microsoft.com/office/word/2012/wordml" xmlns:w16se="http://schemas.microsoft.com/office/word/2015/wordml/symex" xmlns:wpg="http://schemas.microsoft.com/office/word/2010/wordprocessingGroup" xmlns:wpi="http://schemas.microsoft.com/office/word/2010/wordprocessingInk" xmlns:wne="http://schemas.microsoft.com/office/word/2006/wordml" xmlns:wps="http://schemas.microsoft.com/office/word/2010/wordprocessingShape" mc:Ignorable="w14 w15 w16se wp14">
   <w:endnote w:type="separator" w:id="-1">
     <w:p>
       <w:r>
@@ -782,7 +752,7 @@
 </file>
 
 <file path=word/footnotes.xml><?xml version="1.0" encoding="utf-8"?>
-<w:footnotes xmlns:wpc="http://schemas.microsoft.com/office/word/2010/wordprocessingCanvas" xmlns:cx="http://schemas.microsoft.com/office/drawing/2014/chartex" xmlns:cx1="http://schemas.microsoft.com/office/drawing/2015/9/8/chartex" xmlns:cx2="http://schemas.microsoft.com/office/drawing/2015/10/21/chartex" xmlns:cx3="http://schemas.microsoft.com/office/drawing/2016/5/9/chartex" xmlns:cx4="http://schemas.microsoft.com/office/drawing/2016/5/10/chartex" xmlns:cx5="http://schemas.microsoft.com/office/drawing/2016/5/11/chartex" xmlns:mc="http://schemas.openxmlformats.org/markup-compatibility/2006" xmlns:o="urn:schemas-microsoft-com:office:office" xmlns:r="http://schemas.openxmlformats.org/officeDocument/2006/relationships" xmlns:m="http://schemas.openxmlformats.org/officeDocument/2006/math" xmlns:v="urn:schemas-microsoft-com:vml" xmlns:wp14="http://schemas.microsoft.com/office/word/2010/wordprocessingDrawing" xmlns:wp="http://schemas.openxmlformats.org/drawingml/2006/wordprocessingDrawing" xmlns:w10="urn:schemas-microsoft-com:office:word" xmlns:w="http://schemas.openxmlformats.org/wordprocessingml/2006/main" xmlns:w14="http://schemas.microsoft.com/office/word/2010/wordml" xmlns:w15="http://schemas.microsoft.com/office/word/2012/wordml" xmlns:w16se="http://schemas.microsoft.com/office/word/2015/wordml/symex" xmlns:wpg="http://schemas.microsoft.com/office/word/2010/wordprocessingGroup" xmlns:wpi="http://schemas.microsoft.com/office/word/2010/wordprocessingInk" xmlns:wne="http://schemas.microsoft.com/office/word/2006/wordml" xmlns:wps="http://schemas.microsoft.com/office/word/2010/wordprocessingShape" mc:Ignorable="w14 w15 w16se wp14">
+<w:footnotes xmlns:wpc="http://schemas.microsoft.com/office/word/2010/wordprocessingCanvas" xmlns:cx="http://schemas.microsoft.com/office/drawing/2014/chartex" xmlns:cx1="http://schemas.microsoft.com/office/drawing/2015/9/8/chartex" xmlns:cx2="http://schemas.microsoft.com/office/drawing/2015/10/21/chartex" xmlns:cx3="http://schemas.microsoft.com/office/drawing/2016/5/9/chartex" xmlns:cx4="http://schemas.microsoft.com/office/drawing/2016/5/10/chartex" xmlns:cx5="http://schemas.microsoft.com/office/drawing/2016/5/11/chartex" xmlns:cx6="http://schemas.microsoft.com/office/drawing/2016/5/12/chartex" xmlns:cx7="http://schemas.microsoft.com/office/drawing/2016/5/13/chartex" xmlns:cx8="http://schemas.microsoft.com/office/drawing/2016/5/14/chartex" xmlns:mc="http://schemas.openxmlformats.org/markup-compatibility/2006" xmlns:o="urn:schemas-microsoft-com:office:office" xmlns:r="http://schemas.openxmlformats.org/officeDocument/2006/relationships" xmlns:m="http://schemas.openxmlformats.org/officeDocument/2006/math" xmlns:v="urn:schemas-microsoft-com:vml" xmlns:wp14="http://schemas.microsoft.com/office/word/2010/wordprocessingDrawing" xmlns:wp="http://schemas.openxmlformats.org/drawingml/2006/wordprocessingDrawing" xmlns:w10="urn:schemas-microsoft-com:office:word" xmlns:w="http://schemas.openxmlformats.org/wordprocessingml/2006/main" xmlns:w14="http://schemas.microsoft.com/office/word/2010/wordml" xmlns:w15="http://schemas.microsoft.com/office/word/2012/wordml" xmlns:w16se="http://schemas.microsoft.com/office/word/2015/wordml/symex" xmlns:wpg="http://schemas.microsoft.com/office/word/2010/wordprocessingGroup" xmlns:wpi="http://schemas.microsoft.com/office/word/2010/wordprocessingInk" xmlns:wne="http://schemas.microsoft.com/office/word/2006/wordml" xmlns:wps="http://schemas.microsoft.com/office/word/2010/wordprocessingShape" mc:Ignorable="w14 w15 w16se wp14">
   <w:footnote w:type="separator" w:id="-1">
     <w:p/>
   </w:footnote>
@@ -805,7 +775,7 @@
 </file>
 
 <file path=word/header1.xml><?xml version="1.0" encoding="utf-8"?>
-<w:hdr xmlns:wpc="http://schemas.microsoft.com/office/word/2010/wordprocessingCanvas" xmlns:cx="http://schemas.microsoft.com/office/drawing/2014/chartex" xmlns:cx1="http://schemas.microsoft.com/office/drawing/2015/9/8/chartex" xmlns:cx2="http://schemas.microsoft.com/office/drawing/2015/10/21/chartex" xmlns:cx3="http://schemas.microsoft.com/office/drawing/2016/5/9/chartex" xmlns:cx4="http://schemas.microsoft.com/office/drawing/2016/5/10/chartex" xmlns:cx5="http://schemas.microsoft.com/office/drawing/2016/5/11/chartex" xmlns:mc="http://schemas.openxmlformats.org/markup-compatibility/2006" xmlns:o="urn:schemas-microsoft-com:office:office" xmlns:r="http://schemas.openxmlformats.org/officeDocument/2006/relationships" xmlns:m="http://schemas.openxmlformats.org/officeDocument/2006/math" xmlns:v="urn:schemas-microsoft-com:vml" xmlns:wp14="http://schemas.microsoft.com/office/word/2010/wordprocessingDrawing" xmlns:wp="http://schemas.openxmlformats.org/drawingml/2006/wordprocessingDrawing" xmlns:w10="urn:schemas-microsoft-com:office:word" xmlns:w="http://schemas.openxmlformats.org/wordprocessingml/2006/main" xmlns:w14="http://schemas.microsoft.com/office/word/2010/wordml" xmlns:w15="http://schemas.microsoft.com/office/word/2012/wordml" xmlns:w16se="http://schemas.microsoft.com/office/word/2015/wordml/symex" xmlns:wpg="http://schemas.microsoft.com/office/word/2010/wordprocessingGroup" xmlns:wpi="http://schemas.microsoft.com/office/word/2010/wordprocessingInk" xmlns:wne="http://schemas.microsoft.com/office/word/2006/wordml" xmlns:wps="http://schemas.microsoft.com/office/word/2010/wordprocessingShape" mc:Ignorable="w14 w15 w16se wp14">
+<w:hdr xmlns:wpc="http://schemas.microsoft.com/office/word/2010/wordprocessingCanvas" xmlns:cx="http://schemas.microsoft.com/office/drawing/2014/chartex" xmlns:cx1="http://schemas.microsoft.com/office/drawing/2015/9/8/chartex" xmlns:cx2="http://schemas.microsoft.com/office/drawing/2015/10/21/chartex" xmlns:cx3="http://schemas.microsoft.com/office/drawing/2016/5/9/chartex" xmlns:cx4="http://schemas.microsoft.com/office/drawing/2016/5/10/chartex" xmlns:cx5="http://schemas.microsoft.com/office/drawing/2016/5/11/chartex" xmlns:cx6="http://schemas.microsoft.com/office/drawing/2016/5/12/chartex" xmlns:cx7="http://schemas.microsoft.com/office/drawing/2016/5/13/chartex" xmlns:cx8="http://schemas.microsoft.com/office/drawing/2016/5/14/chartex" xmlns:mc="http://schemas.openxmlformats.org/markup-compatibility/2006" xmlns:o="urn:schemas-microsoft-com:office:office" xmlns:r="http://schemas.openxmlformats.org/officeDocument/2006/relationships" xmlns:m="http://schemas.openxmlformats.org/officeDocument/2006/math" xmlns:v="urn:schemas-microsoft-com:vml" xmlns:wp14="http://schemas.microsoft.com/office/word/2010/wordprocessingDrawing" xmlns:wp="http://schemas.openxmlformats.org/drawingml/2006/wordprocessingDrawing" xmlns:w10="urn:schemas-microsoft-com:office:word" xmlns:w="http://schemas.openxmlformats.org/wordprocessingml/2006/main" xmlns:w14="http://schemas.microsoft.com/office/word/2010/wordml" xmlns:w15="http://schemas.microsoft.com/office/word/2012/wordml" xmlns:w16se="http://schemas.microsoft.com/office/word/2015/wordml/symex" xmlns:wpg="http://schemas.microsoft.com/office/word/2010/wordprocessingGroup" xmlns:wpi="http://schemas.microsoft.com/office/word/2010/wordprocessingInk" xmlns:wne="http://schemas.microsoft.com/office/word/2006/wordml" xmlns:wps="http://schemas.microsoft.com/office/word/2010/wordprocessingShape" mc:Ignorable="w14 w15 w16se wp14">
   <w:p>
     <w:pPr>
       <w:framePr w:wrap="auto" w:vAnchor="text" w:hAnchor="margin" w:xAlign="right" w:y="1"/>
@@ -823,7 +793,7 @@
       <w:rPr>
         <w:noProof/>
       </w:rPr>
-      <w:t>3</w:t>
+      <w:t>2</w:t>
     </w:r>
     <w:r>
       <w:fldChar w:fldCharType="end"/>
@@ -838,7 +808,7 @@
 </file>
 
 <file path=word/numbering.xml><?xml version="1.0" encoding="utf-8"?>
-<w:numbering xmlns:wpc="http://schemas.microsoft.com/office/word/2010/wordprocessingCanvas" xmlns:cx="http://schemas.microsoft.com/office/drawing/2014/chartex" xmlns:cx1="http://schemas.microsoft.com/office/drawing/2015/9/8/chartex" xmlns:cx2="http://schemas.microsoft.com/office/drawing/2015/10/21/chartex" xmlns:cx3="http://schemas.microsoft.com/office/drawing/2016/5/9/chartex" xmlns:cx4="http://schemas.microsoft.com/office/drawing/2016/5/10/chartex" xmlns:cx5="http://schemas.microsoft.com/office/drawing/2016/5/11/chartex" xmlns:mc="http://schemas.openxmlformats.org/markup-compatibility/2006" xmlns:o="urn:schemas-microsoft-com:office:office" xmlns:r="http://schemas.openxmlformats.org/officeDocument/2006/relationships" xmlns:m="http://schemas.openxmlformats.org/officeDocument/2006/math" xmlns:v="urn:schemas-microsoft-com:vml" xmlns:wp14="http://schemas.microsoft.com/office/word/2010/wordprocessingDrawing" xmlns:wp="http://schemas.openxmlformats.org/drawingml/2006/wordprocessingDrawing" xmlns:w10="urn:schemas-microsoft-com:office:word" xmlns:w="http://schemas.openxmlformats.org/wordprocessingml/2006/main" xmlns:w14="http://schemas.microsoft.com/office/word/2010/wordml" xmlns:w15="http://schemas.microsoft.com/office/word/2012/wordml" xmlns:w16se="http://schemas.microsoft.com/office/word/2015/wordml/symex" xmlns:wpg="http://schemas.microsoft.com/office/word/2010/wordprocessingGroup" xmlns:wpi="http://schemas.microsoft.com/office/word/2010/wordprocessingInk" xmlns:wne="http://schemas.microsoft.com/office/word/2006/wordml" xmlns:wps="http://schemas.microsoft.com/office/word/2010/wordprocessingShape" mc:Ignorable="w14 w15 w16se wp14">
+<w:numbering xmlns:wpc="http://schemas.microsoft.com/office/word/2010/wordprocessingCanvas" xmlns:cx="http://schemas.microsoft.com/office/drawing/2014/chartex" xmlns:cx1="http://schemas.microsoft.com/office/drawing/2015/9/8/chartex" xmlns:cx2="http://schemas.microsoft.com/office/drawing/2015/10/21/chartex" xmlns:cx3="http://schemas.microsoft.com/office/drawing/2016/5/9/chartex" xmlns:cx4="http://schemas.microsoft.com/office/drawing/2016/5/10/chartex" xmlns:cx5="http://schemas.microsoft.com/office/drawing/2016/5/11/chartex" xmlns:cx6="http://schemas.microsoft.com/office/drawing/2016/5/12/chartex" xmlns:cx7="http://schemas.microsoft.com/office/drawing/2016/5/13/chartex" xmlns:cx8="http://schemas.microsoft.com/office/drawing/2016/5/14/chartex" xmlns:mc="http://schemas.openxmlformats.org/markup-compatibility/2006" xmlns:o="urn:schemas-microsoft-com:office:office" xmlns:r="http://schemas.openxmlformats.org/officeDocument/2006/relationships" xmlns:m="http://schemas.openxmlformats.org/officeDocument/2006/math" xmlns:v="urn:schemas-microsoft-com:vml" xmlns:wp14="http://schemas.microsoft.com/office/word/2010/wordprocessingDrawing" xmlns:wp="http://schemas.openxmlformats.org/drawingml/2006/wordprocessingDrawing" xmlns:w10="urn:schemas-microsoft-com:office:word" xmlns:w="http://schemas.openxmlformats.org/wordprocessingml/2006/main" xmlns:w14="http://schemas.microsoft.com/office/word/2010/wordml" xmlns:w15="http://schemas.microsoft.com/office/word/2012/wordml" xmlns:w16se="http://schemas.microsoft.com/office/word/2015/wordml/symex" xmlns:wpg="http://schemas.microsoft.com/office/word/2010/wordprocessingGroup" xmlns:wpi="http://schemas.microsoft.com/office/word/2010/wordprocessingInk" xmlns:wne="http://schemas.microsoft.com/office/word/2006/wordml" xmlns:wps="http://schemas.microsoft.com/office/word/2010/wordprocessingShape" mc:Ignorable="w14 w15 w16se wp14">
   <w:abstractNum w:abstractNumId="0" w15:restartNumberingAfterBreak="0">
     <w:nsid w:val="FFFFFF1D"/>
     <w:multiLevelType w:val="multilevel"/>
@@ -1367,6 +1337,95 @@
     </w:lvl>
   </w:abstractNum>
   <w:abstractNum w:abstractNumId="14" w15:restartNumberingAfterBreak="0">
+    <w:nsid w:val="228A3E1C"/>
+    <w:multiLevelType w:val="hybridMultilevel"/>
+    <w:tmpl w:val="CCA44B12"/>
+    <w:lvl w:ilvl="0" w:tplc="D7F46472">
+      <w:start w:val="1"/>
+      <w:numFmt w:val="upperLetter"/>
+      <w:lvlText w:val="%1&gt;"/>
+      <w:lvlJc w:val="left"/>
+      <w:pPr>
+        <w:ind w:left="720" w:hanging="360"/>
+      </w:pPr>
+      <w:rPr>
+        <w:rFonts w:hint="default"/>
+      </w:rPr>
+    </w:lvl>
+    <w:lvl w:ilvl="1" w:tplc="04090019" w:tentative="1">
+      <w:start w:val="1"/>
+      <w:numFmt w:val="lowerLetter"/>
+      <w:lvlText w:val="%2."/>
+      <w:lvlJc w:val="left"/>
+      <w:pPr>
+        <w:ind w:left="1440" w:hanging="360"/>
+      </w:pPr>
+    </w:lvl>
+    <w:lvl w:ilvl="2" w:tplc="0409001B" w:tentative="1">
+      <w:start w:val="1"/>
+      <w:numFmt w:val="lowerRoman"/>
+      <w:lvlText w:val="%3."/>
+      <w:lvlJc w:val="right"/>
+      <w:pPr>
+        <w:ind w:left="2160" w:hanging="180"/>
+      </w:pPr>
+    </w:lvl>
+    <w:lvl w:ilvl="3" w:tplc="0409000F" w:tentative="1">
+      <w:start w:val="1"/>
+      <w:numFmt w:val="decimal"/>
+      <w:lvlText w:val="%4."/>
+      <w:lvlJc w:val="left"/>
+      <w:pPr>
+        <w:ind w:left="2880" w:hanging="360"/>
+      </w:pPr>
+    </w:lvl>
+    <w:lvl w:ilvl="4" w:tplc="04090019" w:tentative="1">
+      <w:start w:val="1"/>
+      <w:numFmt w:val="lowerLetter"/>
+      <w:lvlText w:val="%5."/>
+      <w:lvlJc w:val="left"/>
+      <w:pPr>
+        <w:ind w:left="3600" w:hanging="360"/>
+      </w:pPr>
+    </w:lvl>
+    <w:lvl w:ilvl="5" w:tplc="0409001B" w:tentative="1">
+      <w:start w:val="1"/>
+      <w:numFmt w:val="lowerRoman"/>
+      <w:lvlText w:val="%6."/>
+      <w:lvlJc w:val="right"/>
+      <w:pPr>
+        <w:ind w:left="4320" w:hanging="180"/>
+      </w:pPr>
+    </w:lvl>
+    <w:lvl w:ilvl="6" w:tplc="0409000F" w:tentative="1">
+      <w:start w:val="1"/>
+      <w:numFmt w:val="decimal"/>
+      <w:lvlText w:val="%7."/>
+      <w:lvlJc w:val="left"/>
+      <w:pPr>
+        <w:ind w:left="5040" w:hanging="360"/>
+      </w:pPr>
+    </w:lvl>
+    <w:lvl w:ilvl="7" w:tplc="04090019" w:tentative="1">
+      <w:start w:val="1"/>
+      <w:numFmt w:val="lowerLetter"/>
+      <w:lvlText w:val="%8."/>
+      <w:lvlJc w:val="left"/>
+      <w:pPr>
+        <w:ind w:left="5760" w:hanging="360"/>
+      </w:pPr>
+    </w:lvl>
+    <w:lvl w:ilvl="8" w:tplc="0409001B" w:tentative="1">
+      <w:start w:val="1"/>
+      <w:numFmt w:val="lowerRoman"/>
+      <w:lvlText w:val="%9."/>
+      <w:lvlJc w:val="right"/>
+      <w:pPr>
+        <w:ind w:left="6480" w:hanging="180"/>
+      </w:pPr>
+    </w:lvl>
+  </w:abstractNum>
+  <w:abstractNum w:abstractNumId="15" w15:restartNumberingAfterBreak="0">
     <w:nsid w:val="2517274C"/>
     <w:multiLevelType w:val="singleLevel"/>
     <w:tmpl w:val="04090011"/>
@@ -1383,7 +1442,7 @@
       </w:pPr>
     </w:lvl>
   </w:abstractNum>
-  <w:abstractNum w:abstractNumId="15" w15:restartNumberingAfterBreak="0">
+  <w:abstractNum w:abstractNumId="16" w15:restartNumberingAfterBreak="0">
     <w:nsid w:val="2D234D8B"/>
     <w:multiLevelType w:val="singleLevel"/>
     <w:tmpl w:val="0409000F"/>
@@ -1400,7 +1459,7 @@
       </w:pPr>
     </w:lvl>
   </w:abstractNum>
-  <w:abstractNum w:abstractNumId="16" w15:restartNumberingAfterBreak="0">
+  <w:abstractNum w:abstractNumId="17" w15:restartNumberingAfterBreak="0">
     <w:nsid w:val="2F8B23F8"/>
     <w:multiLevelType w:val="singleLevel"/>
     <w:tmpl w:val="12CEED98"/>
@@ -1415,7 +1474,7 @@
       </w:pPr>
     </w:lvl>
   </w:abstractNum>
-  <w:abstractNum w:abstractNumId="17" w15:restartNumberingAfterBreak="0">
+  <w:abstractNum w:abstractNumId="18" w15:restartNumberingAfterBreak="0">
     <w:nsid w:val="37347E93"/>
     <w:multiLevelType w:val="hybridMultilevel"/>
     <w:tmpl w:val="35CADE76"/>
@@ -1504,7 +1563,7 @@
       </w:pPr>
     </w:lvl>
   </w:abstractNum>
-  <w:abstractNum w:abstractNumId="18" w15:restartNumberingAfterBreak="0">
+  <w:abstractNum w:abstractNumId="19" w15:restartNumberingAfterBreak="0">
     <w:nsid w:val="3A877D64"/>
     <w:multiLevelType w:val="singleLevel"/>
     <w:tmpl w:val="5DA6FC16"/>
@@ -1522,7 +1581,7 @@
       </w:pPr>
     </w:lvl>
   </w:abstractNum>
-  <w:abstractNum w:abstractNumId="19" w15:restartNumberingAfterBreak="0">
+  <w:abstractNum w:abstractNumId="20" w15:restartNumberingAfterBreak="0">
     <w:nsid w:val="3AAC1CFC"/>
     <w:multiLevelType w:val="singleLevel"/>
     <w:tmpl w:val="3A8EC28E"/>
@@ -1539,7 +1598,96 @@
       </w:pPr>
     </w:lvl>
   </w:abstractNum>
-  <w:abstractNum w:abstractNumId="20" w15:restartNumberingAfterBreak="0">
+  <w:abstractNum w:abstractNumId="21" w15:restartNumberingAfterBreak="0">
+    <w:nsid w:val="3CC636A8"/>
+    <w:multiLevelType w:val="hybridMultilevel"/>
+    <w:tmpl w:val="42867B36"/>
+    <w:lvl w:ilvl="0" w:tplc="44829896">
+      <w:start w:val="1"/>
+      <w:numFmt w:val="lowerRoman"/>
+      <w:lvlText w:val="%1."/>
+      <w:lvlJc w:val="left"/>
+      <w:pPr>
+        <w:ind w:left="1080" w:hanging="720"/>
+      </w:pPr>
+      <w:rPr>
+        <w:rFonts w:hint="default"/>
+      </w:rPr>
+    </w:lvl>
+    <w:lvl w:ilvl="1" w:tplc="04090019" w:tentative="1">
+      <w:start w:val="1"/>
+      <w:numFmt w:val="lowerLetter"/>
+      <w:lvlText w:val="%2."/>
+      <w:lvlJc w:val="left"/>
+      <w:pPr>
+        <w:ind w:left="1440" w:hanging="360"/>
+      </w:pPr>
+    </w:lvl>
+    <w:lvl w:ilvl="2" w:tplc="0409001B" w:tentative="1">
+      <w:start w:val="1"/>
+      <w:numFmt w:val="lowerRoman"/>
+      <w:lvlText w:val="%3."/>
+      <w:lvlJc w:val="right"/>
+      <w:pPr>
+        <w:ind w:left="2160" w:hanging="180"/>
+      </w:pPr>
+    </w:lvl>
+    <w:lvl w:ilvl="3" w:tplc="0409000F" w:tentative="1">
+      <w:start w:val="1"/>
+      <w:numFmt w:val="decimal"/>
+      <w:lvlText w:val="%4."/>
+      <w:lvlJc w:val="left"/>
+      <w:pPr>
+        <w:ind w:left="2880" w:hanging="360"/>
+      </w:pPr>
+    </w:lvl>
+    <w:lvl w:ilvl="4" w:tplc="04090019" w:tentative="1">
+      <w:start w:val="1"/>
+      <w:numFmt w:val="lowerLetter"/>
+      <w:lvlText w:val="%5."/>
+      <w:lvlJc w:val="left"/>
+      <w:pPr>
+        <w:ind w:left="3600" w:hanging="360"/>
+      </w:pPr>
+    </w:lvl>
+    <w:lvl w:ilvl="5" w:tplc="0409001B" w:tentative="1">
+      <w:start w:val="1"/>
+      <w:numFmt w:val="lowerRoman"/>
+      <w:lvlText w:val="%6."/>
+      <w:lvlJc w:val="right"/>
+      <w:pPr>
+        <w:ind w:left="4320" w:hanging="180"/>
+      </w:pPr>
+    </w:lvl>
+    <w:lvl w:ilvl="6" w:tplc="0409000F" w:tentative="1">
+      <w:start w:val="1"/>
+      <w:numFmt w:val="decimal"/>
+      <w:lvlText w:val="%7."/>
+      <w:lvlJc w:val="left"/>
+      <w:pPr>
+        <w:ind w:left="5040" w:hanging="360"/>
+      </w:pPr>
+    </w:lvl>
+    <w:lvl w:ilvl="7" w:tplc="04090019" w:tentative="1">
+      <w:start w:val="1"/>
+      <w:numFmt w:val="lowerLetter"/>
+      <w:lvlText w:val="%8."/>
+      <w:lvlJc w:val="left"/>
+      <w:pPr>
+        <w:ind w:left="5760" w:hanging="360"/>
+      </w:pPr>
+    </w:lvl>
+    <w:lvl w:ilvl="8" w:tplc="0409001B" w:tentative="1">
+      <w:start w:val="1"/>
+      <w:numFmt w:val="lowerRoman"/>
+      <w:lvlText w:val="%9."/>
+      <w:lvlJc w:val="right"/>
+      <w:pPr>
+        <w:ind w:left="6480" w:hanging="180"/>
+      </w:pPr>
+    </w:lvl>
+  </w:abstractNum>
+  <w:abstractNum w:abstractNumId="22" w15:restartNumberingAfterBreak="0">
     <w:nsid w:val="44775830"/>
     <w:multiLevelType w:val="hybridMultilevel"/>
     <w:tmpl w:val="3E4A0EB2"/>
@@ -1628,7 +1776,7 @@
       </w:pPr>
     </w:lvl>
   </w:abstractNum>
-  <w:abstractNum w:abstractNumId="21" w15:restartNumberingAfterBreak="0">
+  <w:abstractNum w:abstractNumId="23" w15:restartNumberingAfterBreak="0">
     <w:nsid w:val="47332F9F"/>
     <w:multiLevelType w:val="singleLevel"/>
     <w:tmpl w:val="488EC81A"/>
@@ -1643,7 +1791,7 @@
       </w:pPr>
     </w:lvl>
   </w:abstractNum>
-  <w:abstractNum w:abstractNumId="22" w15:restartNumberingAfterBreak="0">
+  <w:abstractNum w:abstractNumId="24" w15:restartNumberingAfterBreak="0">
     <w:nsid w:val="48301EFA"/>
     <w:multiLevelType w:val="hybridMultilevel"/>
     <w:tmpl w:val="39DC1FF8"/>
@@ -1729,7 +1877,7 @@
       </w:pPr>
     </w:lvl>
   </w:abstractNum>
-  <w:abstractNum w:abstractNumId="23" w15:restartNumberingAfterBreak="0">
+  <w:abstractNum w:abstractNumId="25" w15:restartNumberingAfterBreak="0">
     <w:nsid w:val="4D0B59CF"/>
     <w:multiLevelType w:val="singleLevel"/>
     <w:tmpl w:val="4A4223A6"/>
@@ -1744,7 +1892,7 @@
       </w:pPr>
     </w:lvl>
   </w:abstractNum>
-  <w:abstractNum w:abstractNumId="24" w15:restartNumberingAfterBreak="0">
+  <w:abstractNum w:abstractNumId="26" w15:restartNumberingAfterBreak="0">
     <w:nsid w:val="55630736"/>
     <w:multiLevelType w:val="singleLevel"/>
     <w:tmpl w:val="0BEC9FB0"/>
@@ -1759,7 +1907,7 @@
       </w:pPr>
     </w:lvl>
   </w:abstractNum>
-  <w:abstractNum w:abstractNumId="25" w15:restartNumberingAfterBreak="0">
+  <w:abstractNum w:abstractNumId="27" w15:restartNumberingAfterBreak="0">
     <w:nsid w:val="60334556"/>
     <w:multiLevelType w:val="hybridMultilevel"/>
     <w:tmpl w:val="82E2C21A"/>
@@ -1845,7 +1993,7 @@
       </w:pPr>
     </w:lvl>
   </w:abstractNum>
-  <w:abstractNum w:abstractNumId="26" w15:restartNumberingAfterBreak="0">
+  <w:abstractNum w:abstractNumId="28" w15:restartNumberingAfterBreak="0">
     <w:nsid w:val="6DC3293B"/>
     <w:multiLevelType w:val="singleLevel"/>
     <w:tmpl w:val="A28C3CCC"/>
@@ -1865,7 +2013,7 @@
       </w:rPr>
     </w:lvl>
   </w:abstractNum>
-  <w:abstractNum w:abstractNumId="27" w15:restartNumberingAfterBreak="0">
+  <w:abstractNum w:abstractNumId="29" w15:restartNumberingAfterBreak="0">
     <w:nsid w:val="70C21745"/>
     <w:multiLevelType w:val="hybridMultilevel"/>
     <w:tmpl w:val="C5AA9EB4"/>
@@ -1951,7 +2099,7 @@
       </w:pPr>
     </w:lvl>
   </w:abstractNum>
-  <w:abstractNum w:abstractNumId="28" w15:restartNumberingAfterBreak="0">
+  <w:abstractNum w:abstractNumId="30" w15:restartNumberingAfterBreak="0">
     <w:nsid w:val="722C3FDB"/>
     <w:multiLevelType w:val="hybridMultilevel"/>
     <w:tmpl w:val="E0222B8A"/>
@@ -2037,7 +2185,7 @@
       </w:pPr>
     </w:lvl>
   </w:abstractNum>
-  <w:abstractNum w:abstractNumId="29" w15:restartNumberingAfterBreak="0">
+  <w:abstractNum w:abstractNumId="31" w15:restartNumberingAfterBreak="0">
     <w:nsid w:val="750A417B"/>
     <w:multiLevelType w:val="hybridMultilevel"/>
     <w:tmpl w:val="78D28260"/>
@@ -2123,7 +2271,7 @@
       </w:pPr>
     </w:lvl>
   </w:abstractNum>
-  <w:abstractNum w:abstractNumId="30" w15:restartNumberingAfterBreak="0">
+  <w:abstractNum w:abstractNumId="32" w15:restartNumberingAfterBreak="0">
     <w:nsid w:val="75CE3AEE"/>
     <w:multiLevelType w:val="hybridMultilevel"/>
     <w:tmpl w:val="A03C883C"/>
@@ -2212,7 +2360,7 @@
       </w:pPr>
     </w:lvl>
   </w:abstractNum>
-  <w:abstractNum w:abstractNumId="31" w15:restartNumberingAfterBreak="0">
+  <w:abstractNum w:abstractNumId="33" w15:restartNumberingAfterBreak="0">
     <w:nsid w:val="77E315E9"/>
     <w:multiLevelType w:val="singleLevel"/>
     <w:tmpl w:val="0BEC9FB0"/>
@@ -2231,10 +2379,10 @@
     <w:abstractNumId w:val="11"/>
   </w:num>
   <w:num w:numId="2">
-    <w:abstractNumId w:val="16"/>
+    <w:abstractNumId w:val="17"/>
   </w:num>
   <w:num w:numId="3">
-    <w:abstractNumId w:val="16"/>
+    <w:abstractNumId w:val="17"/>
     <w:lvlOverride w:ilvl="0">
       <w:lvl w:ilvl="0">
         <w:start w:val="1"/>
@@ -2249,7 +2397,7 @@
     </w:lvlOverride>
   </w:num>
   <w:num w:numId="4">
-    <w:abstractNumId w:val="16"/>
+    <w:abstractNumId w:val="17"/>
     <w:lvlOverride w:ilvl="0">
       <w:lvl w:ilvl="0">
         <w:start w:val="1"/>
@@ -2264,7 +2412,7 @@
     </w:lvlOverride>
   </w:num>
   <w:num w:numId="5">
-    <w:abstractNumId w:val="16"/>
+    <w:abstractNumId w:val="17"/>
     <w:lvlOverride w:ilvl="0">
       <w:lvl w:ilvl="0">
         <w:start w:val="1"/>
@@ -2279,10 +2427,10 @@
     </w:lvlOverride>
   </w:num>
   <w:num w:numId="6">
-    <w:abstractNumId w:val="21"/>
+    <w:abstractNumId w:val="23"/>
   </w:num>
   <w:num w:numId="7">
-    <w:abstractNumId w:val="21"/>
+    <w:abstractNumId w:val="23"/>
     <w:lvlOverride w:ilvl="0">
       <w:lvl w:ilvl="0">
         <w:start w:val="1"/>
@@ -2297,7 +2445,7 @@
     </w:lvlOverride>
   </w:num>
   <w:num w:numId="8">
-    <w:abstractNumId w:val="21"/>
+    <w:abstractNumId w:val="23"/>
     <w:lvlOverride w:ilvl="0">
       <w:lvl w:ilvl="0">
         <w:start w:val="1"/>
@@ -2312,7 +2460,7 @@
     </w:lvlOverride>
   </w:num>
   <w:num w:numId="9">
-    <w:abstractNumId w:val="21"/>
+    <w:abstractNumId w:val="23"/>
     <w:lvlOverride w:ilvl="0">
       <w:lvl w:ilvl="0">
         <w:start w:val="1"/>
@@ -2327,7 +2475,7 @@
     </w:lvlOverride>
   </w:num>
   <w:num w:numId="10">
-    <w:abstractNumId w:val="21"/>
+    <w:abstractNumId w:val="23"/>
     <w:lvlOverride w:ilvl="0">
       <w:lvl w:ilvl="0">
         <w:start w:val="1"/>
@@ -2342,7 +2490,7 @@
     </w:lvlOverride>
   </w:num>
   <w:num w:numId="11">
-    <w:abstractNumId w:val="21"/>
+    <w:abstractNumId w:val="23"/>
     <w:lvlOverride w:ilvl="0">
       <w:lvl w:ilvl="0">
         <w:start w:val="1"/>
@@ -2357,31 +2505,31 @@
     </w:lvlOverride>
   </w:num>
   <w:num w:numId="12">
-    <w:abstractNumId w:val="18"/>
+    <w:abstractNumId w:val="19"/>
   </w:num>
   <w:num w:numId="13">
     <w:abstractNumId w:val="13"/>
   </w:num>
   <w:num w:numId="14">
-    <w:abstractNumId w:val="24"/>
+    <w:abstractNumId w:val="26"/>
   </w:num>
   <w:num w:numId="15">
-    <w:abstractNumId w:val="23"/>
+    <w:abstractNumId w:val="25"/>
   </w:num>
   <w:num w:numId="16">
-    <w:abstractNumId w:val="31"/>
+    <w:abstractNumId w:val="33"/>
   </w:num>
   <w:num w:numId="17">
+    <w:abstractNumId w:val="16"/>
+  </w:num>
+  <w:num w:numId="18">
     <w:abstractNumId w:val="15"/>
   </w:num>
-  <w:num w:numId="18">
-    <w:abstractNumId w:val="14"/>
-  </w:num>
   <w:num w:numId="19">
-    <w:abstractNumId w:val="26"/>
+    <w:abstractNumId w:val="28"/>
   </w:num>
   <w:num w:numId="20">
-    <w:abstractNumId w:val="19"/>
+    <w:abstractNumId w:val="20"/>
   </w:num>
   <w:num w:numId="21">
     <w:abstractNumId w:val="11"/>
@@ -2414,28 +2562,28 @@
     </w:lvlOverride>
   </w:num>
   <w:num w:numId="22">
+    <w:abstractNumId w:val="32"/>
+  </w:num>
+  <w:num w:numId="23">
+    <w:abstractNumId w:val="31"/>
+  </w:num>
+  <w:num w:numId="24">
+    <w:abstractNumId w:val="24"/>
+  </w:num>
+  <w:num w:numId="25">
     <w:abstractNumId w:val="30"/>
-  </w:num>
-  <w:num w:numId="23">
-    <w:abstractNumId w:val="29"/>
-  </w:num>
-  <w:num w:numId="24">
-    <w:abstractNumId w:val="22"/>
-  </w:num>
-  <w:num w:numId="25">
-    <w:abstractNumId w:val="28"/>
   </w:num>
   <w:num w:numId="26">
     <w:abstractNumId w:val="12"/>
   </w:num>
   <w:num w:numId="27">
-    <w:abstractNumId w:val="27"/>
+    <w:abstractNumId w:val="29"/>
   </w:num>
   <w:num w:numId="28">
-    <w:abstractNumId w:val="17"/>
+    <w:abstractNumId w:val="18"/>
   </w:num>
   <w:num w:numId="29">
-    <w:abstractNumId w:val="20"/>
+    <w:abstractNumId w:val="22"/>
   </w:num>
   <w:num w:numId="30">
     <w:abstractNumId w:val="10"/>
@@ -2471,7 +2619,13 @@
     <w:abstractNumId w:val="0"/>
   </w:num>
   <w:num w:numId="41">
-    <w:abstractNumId w:val="25"/>
+    <w:abstractNumId w:val="27"/>
+  </w:num>
+  <w:num w:numId="42">
+    <w:abstractNumId w:val="14"/>
+  </w:num>
+  <w:num w:numId="43">
+    <w:abstractNumId w:val="21"/>
   </w:num>
 </w:numbering>
 </file>
@@ -2582,6 +2736,7 @@
     <w:lsdException w:name="HTML Sample" w:semiHidden="1" w:unhideWhenUsed="1"/>
     <w:lsdException w:name="HTML Typewriter" w:semiHidden="1" w:unhideWhenUsed="1"/>
     <w:lsdException w:name="HTML Variable" w:semiHidden="1" w:unhideWhenUsed="1"/>
+    <w:lsdException w:name="Normal Table" w:semiHidden="1" w:unhideWhenUsed="1"/>
     <w:lsdException w:name="annotation subject" w:semiHidden="1" w:unhideWhenUsed="1"/>
     <w:lsdException w:name="No List" w:semiHidden="1" w:unhideWhenUsed="1"/>
     <w:lsdException w:name="Outline List 1" w:semiHidden="1" w:unhideWhenUsed="1"/>
@@ -2626,6 +2781,7 @@
     <w:lsdException w:name="Table Professional" w:semiHidden="1" w:unhideWhenUsed="1"/>
     <w:lsdException w:name="Table Subtle 1" w:semiHidden="1" w:unhideWhenUsed="1"/>
     <w:lsdException w:name="Table Subtle 2" w:semiHidden="1" w:unhideWhenUsed="1"/>
+    <w:lsdException w:name="Table Web 1" w:semiHidden="1" w:unhideWhenUsed="1"/>
     <w:lsdException w:name="Table Web 2" w:semiHidden="1" w:unhideWhenUsed="1"/>
     <w:lsdException w:name="Table Web 3" w:semiHidden="1" w:unhideWhenUsed="1"/>
     <w:lsdException w:name="Balloon Text" w:semiHidden="1" w:unhideWhenUsed="1"/>
@@ -3033,6 +3189,7 @@
   <w:style w:type="character" w:default="1" w:styleId="DefaultParagraphFont">
     <w:name w:val="Default Paragraph Font"/>
     <w:uiPriority w:val="1"/>
+    <w:semiHidden/>
     <w:unhideWhenUsed/>
   </w:style>
   <w:style w:type="table" w:default="1" w:styleId="TableNormal">
@@ -3675,6 +3832,17 @@
         </w:tcBorders>
       </w:tcPr>
     </w:tblStylePr>
+  </w:style>
+  <w:style w:type="paragraph" w:styleId="ListParagraph">
+    <w:name w:val="List Paragraph"/>
+    <w:basedOn w:val="Normal"/>
+    <w:uiPriority w:val="34"/>
+    <w:qFormat/>
+    <w:rsid w:val="00077511"/>
+    <w:pPr>
+      <w:ind w:left="720"/>
+      <w:contextualSpacing/>
+    </w:pPr>
   </w:style>
 </w:styles>
 </file>
@@ -3969,7 +4137,7 @@
 </file>
 
 <file path=customXml/itemProps1.xml><?xml version="1.0" encoding="utf-8"?>
-<ds:datastoreItem xmlns:ds="http://schemas.openxmlformats.org/officeDocument/2006/customXml" ds:itemID="{487676B0-86CE-4137-800D-29A1615B3BC5}">
+<ds:datastoreItem xmlns:ds="http://schemas.openxmlformats.org/officeDocument/2006/customXml" ds:itemID="{9506C774-F877-47CE-8025-FE5EA3A06B8A}">
   <ds:schemaRefs>
     <ds:schemaRef ds:uri="http://schemas.openxmlformats.org/officeDocument/2006/bibliography"/>
   </ds:schemaRefs>

</xml_diff>